<commit_message>
modified:   Documents/weekly report/InGu Kang/Weekly report_InGu-Kang_20120510.docx
</commit_message>
<xml_diff>
--- a/Documents/weekly report/InGu Kang/Weekly report_InGu-Kang_20120510.docx
+++ b/Documents/weekly report/InGu Kang/Weekly report_InGu-Kang_20120510.docx
@@ -616,7 +616,7 @@
               <w:autoSpaceDE/>
               <w:autoSpaceDN/>
               <w:rPr>
-                <w:rFonts w:asciiTheme="majorHAnsi" w:eastAsiaTheme="majorHAnsi" w:hAnsiTheme="majorHAnsi" w:cs="굴림"/>
+                <w:rFonts w:asciiTheme="majorHAnsi" w:eastAsiaTheme="majorHAnsi" w:hAnsiTheme="majorHAnsi" w:cs="굴림" w:hint="eastAsia"/>
                 <w:b/>
                 <w:color w:val="000000"/>
                 <w:kern w:val="0"/>
@@ -651,6 +651,34 @@
                 <w:szCs w:val="20"/>
               </w:rPr>
               <w:t xml:space="preserve"> 인식을 위한 USB/IP 수정 (20시간 수행)</w:t>
+            </w:r>
+          </w:p>
+          <w:p>
+            <w:pPr>
+              <w:widowControl/>
+              <w:numPr>
+                <w:ilvl w:val="0"/>
+                <w:numId w:val="40"/>
+              </w:numPr>
+              <w:wordWrap/>
+              <w:autoSpaceDE/>
+              <w:autoSpaceDN/>
+              <w:rPr>
+                <w:rFonts w:asciiTheme="majorHAnsi" w:eastAsiaTheme="majorHAnsi" w:hAnsiTheme="majorHAnsi" w:cs="굴림"/>
+                <w:b/>
+                <w:color w:val="000000"/>
+                <w:kern w:val="0"/>
+                <w:szCs w:val="20"/>
+              </w:rPr>
+            </w:pPr>
+            <w:r>
+              <w:rPr>
+                <w:rFonts w:asciiTheme="majorHAnsi" w:eastAsiaTheme="majorHAnsi" w:hAnsiTheme="majorHAnsi" w:cs="굴림" w:hint="eastAsia"/>
+                <w:color w:val="000000"/>
+                <w:kern w:val="0"/>
+                <w:szCs w:val="20"/>
+              </w:rPr>
+              <w:t>팜플렛 작성 (1시간 수행)</w:t>
             </w:r>
           </w:p>
         </w:tc>
@@ -731,7 +759,7 @@
               <w:autoSpaceDE/>
               <w:autoSpaceDN/>
               <w:rPr>
-                <w:rFonts w:asciiTheme="majorHAnsi" w:eastAsiaTheme="majorHAnsi" w:hAnsiTheme="majorHAnsi" w:cs="굴림" w:hint="eastAsia"/>
+                <w:rFonts w:asciiTheme="majorHAnsi" w:eastAsiaTheme="majorHAnsi" w:hAnsiTheme="majorHAnsi" w:cs="굴림"/>
                 <w:color w:val="000000"/>
                 <w:kern w:val="0"/>
                 <w:szCs w:val="20"/>
@@ -782,7 +810,7 @@
               <w:autoSpaceDE/>
               <w:autoSpaceDN/>
               <w:rPr>
-                <w:rFonts w:asciiTheme="majorHAnsi" w:eastAsiaTheme="majorHAnsi" w:hAnsiTheme="majorHAnsi" w:cs="굴림" w:hint="eastAsia"/>
+                <w:rFonts w:asciiTheme="majorHAnsi" w:eastAsiaTheme="majorHAnsi" w:hAnsiTheme="majorHAnsi" w:cs="굴림"/>
                 <w:color w:val="000000"/>
                 <w:kern w:val="0"/>
                 <w:szCs w:val="20"/>
@@ -861,7 +889,7 @@
               <w:autoSpaceDE/>
               <w:autoSpaceDN/>
               <w:rPr>
-                <w:rFonts w:asciiTheme="majorHAnsi" w:eastAsiaTheme="majorHAnsi" w:hAnsiTheme="majorHAnsi" w:cs="굴림" w:hint="eastAsia"/>
+                <w:rFonts w:asciiTheme="majorHAnsi" w:eastAsiaTheme="majorHAnsi" w:hAnsiTheme="majorHAnsi" w:cs="굴림"/>
                 <w:color w:val="000000"/>
                 <w:kern w:val="0"/>
                 <w:szCs w:val="20"/>

</xml_diff>